<commit_message>
implemented docx table alter
</commit_message>
<xml_diff>
--- a/test-1189547568.docx
+++ b/test-1189547568.docx
@@ -132,48 +132,6 @@
             <w:tcW w:w="6660" w:type="dxa"/>
           </w:tcPr>
           <w:p/>
-        </w:tc>
-      </w:tr>
-      <w:tr>
-        <w:trPr>
-          <w:trHeight w:val="425"/>
-        </w:trPr>
-        <w:tc>
-          <w:tcPr>
-            <w:tcW w:w="2685" w:type="dxa"/>
-            <w:vAlign w:val="center"/>
-          </w:tcPr>
-          <w:p>
-            <w:pPr>
-              <w:rPr>
-                <w:color w:val="000000" w:themeColor="text1"/>
-              </w:rPr>
-            </w:pPr>
-            <w:r>
-              <w:rPr>
-                <w:color w:val="000000" w:themeColor="text1"/>
-              </w:rPr>
-              <w:t>Количество кредитов</w:t>
-            </w:r>
-          </w:p>
-        </w:tc>
-        <w:tc>
-          <w:tcPr>
-            <w:tcW w:w="6660" w:type="dxa"/>
-          </w:tcPr>
-          <w:p>
-            <w:pPr>
-              <w:rPr>
-                <w:color w:val="000000" w:themeColor="text1"/>
-              </w:rPr>
-            </w:pPr>
-            <w:r>
-              <w:rPr>
-                <w:color w:val="000000" w:themeColor="text1"/>
-              </w:rPr>
-              <w:t>5</w:t>
-            </w:r>
-          </w:p>
         </w:tc>
       </w:tr>
       <w:tr>
@@ -559,6 +517,24 @@
               <w:t>.):</w:t>
             </w:r>
           </w:p>
+        </w:tc>
+      </w:tr>
+      <w:tr>
+        <w:tc>
+          <w:tcPr>
+            <w:tcW w:type="dxa" w:w="2685"/>
+          </w:tcPr>
+          <w:p>
+            <w:r>
+              <w:t>new row name</w:t>
+            </w:r>
+          </w:p>
+        </w:tc>
+        <w:tc>
+          <w:tcPr>
+            <w:tcW w:type="dxa" w:w="6660"/>
+          </w:tcPr>
+          <w:p/>
         </w:tc>
       </w:tr>
     </w:tbl>

</xml_diff>